<commit_message>
Solved problem with non-ascii characters, generating flyer stub - only song titles for now.
</commit_message>
<xml_diff>
--- a/template.docx
+++ b/template.docx
@@ -2,11 +2,7 @@
 <file path=word/document.xml><?xml version="1.0" encoding="utf-8"?>
 <w:document xmlns:wpc="http://schemas.microsoft.com/office/word/2010/wordprocessingCanvas" xmlns:cx="http://schemas.microsoft.com/office/drawing/2014/chartex" xmlns:cx1="http://schemas.microsoft.com/office/drawing/2015/9/8/chartex" xmlns:cx2="http://schemas.microsoft.com/office/drawing/2015/10/21/chartex" xmlns:cx3="http://schemas.microsoft.com/office/drawing/2016/5/9/chartex" xmlns:cx4="http://schemas.microsoft.com/office/drawing/2016/5/10/chartex" xmlns:cx5="http://schemas.microsoft.com/office/drawing/2016/5/11/chartex" xmlns:cx6="http://schemas.microsoft.com/office/drawing/2016/5/12/chartex" xmlns:cx7="http://schemas.microsoft.com/office/drawing/2016/5/13/chartex" xmlns:cx8="http://schemas.microsoft.com/office/drawing/2016/5/14/chartex" xmlns:mc="http://schemas.openxmlformats.org/markup-compatibility/2006" xmlns:aink="http://schemas.microsoft.com/office/drawing/2016/ink" xmlns:am3d="http://schemas.microsoft.com/office/drawing/2017/model3d" xmlns:o="urn:schemas-microsoft-com:office:office" xmlns:r="http://schemas.openxmlformats.org/officeDocument/2006/relationships" xmlns:m="http://schemas.openxmlformats.org/officeDocument/2006/math" xmlns:v="urn:schemas-microsoft-com:vml" xmlns:wp14="http://schemas.microsoft.com/office/word/2010/wordprocessingDrawing" xmlns:wp="http://schemas.openxmlformats.org/drawingml/2006/wordprocessingDrawing" xmlns:w10="urn:schemas-microsoft-com:office:word" xmlns:w="http://schemas.openxmlformats.org/wordprocessingml/2006/main" xmlns:w14="http://schemas.microsoft.com/office/word/2010/wordml" xmlns:w15="http://schemas.microsoft.com/office/word/2012/wordml" xmlns:w16cex="http://schemas.microsoft.com/office/word/2018/wordml/cex" xmlns:w16cid="http://schemas.microsoft.com/office/word/2016/wordml/cid" xmlns:w16="http://schemas.microsoft.com/office/word/2018/wordml" xmlns:w16sdtdh="http://schemas.microsoft.com/office/word/2020/wordml/sdtdatahash" xmlns:w16se="http://schemas.microsoft.com/office/word/2015/wordml/symex" xmlns:wpg="http://schemas.microsoft.com/office/word/2010/wordprocessingGroup" xmlns:wpi="http://schemas.microsoft.com/office/word/2010/wordprocessingInk" xmlns:wne="http://schemas.microsoft.com/office/word/2006/wordml" xmlns:wps="http://schemas.microsoft.com/office/word/2010/wordprocessingShape" mc:Ignorable="w14 w15 w16se w16cid w16 w16cex w16sdtdh wp14">
   <w:body>
-    <w:p>
-      <w:pPr>
-        <w:pStyle w:val="flyer-base"/>
-      </w:pPr>
-    </w:p>
+    <w:p/>
     <w:sectPr>
       <w:pgSz w:w="15840" w:h="12240" w:orient="landscape"/>
       <w:pgMar w:top="720" w:right="720" w:bottom="720" w:left="720" w:header="720" w:footer="720" w:gutter="0"/>
@@ -26,7 +22,7 @@
     <w:lvl w:ilvl="0" w:tplc="D7C42D82">
       <w:start w:val="1"/>
       <w:numFmt w:val="decimal"/>
-      <w:pStyle w:val="Title1"/>
+      <w:pStyle w:val="title"/>
       <w:lvlText w:val="%1."/>
       <w:lvlJc w:val="left"/>
       <w:pPr>
@@ -538,8 +534,8 @@
     <w:semiHidden/>
     <w:unhideWhenUsed/>
   </w:style>
-  <w:style w:type="paragraph" w:customStyle="1" w:styleId="Title1">
-    <w:name w:val="Title1"/>
+  <w:style w:type="paragraph" w:customStyle="1" w:styleId="title">
+    <w:name w:val="title"/>
     <w:basedOn w:val="flyer-base"/>
     <w:next w:val="verse"/>
     <w:link w:val="titleChar"/>
@@ -565,7 +561,7 @@
   <w:style w:type="character" w:customStyle="1" w:styleId="titleChar">
     <w:name w:val="title Char"/>
     <w:basedOn w:val="DefaultParagraphFont"/>
-    <w:link w:val="Title1"/>
+    <w:link w:val="title"/>
     <w:rsid w:val="00D00DCB"/>
     <w:rPr>
       <w:b/>

</xml_diff>

<commit_message>
looks like it's working
</commit_message>
<xml_diff>
--- a/template.docx
+++ b/template.docx
@@ -2,10 +2,607 @@
 <file path=word/document.xml><?xml version="1.0" encoding="utf-8"?>
 <w:document xmlns:wpc="http://schemas.microsoft.com/office/word/2010/wordprocessingCanvas" xmlns:cx="http://schemas.microsoft.com/office/drawing/2014/chartex" xmlns:cx1="http://schemas.microsoft.com/office/drawing/2015/9/8/chartex" xmlns:cx2="http://schemas.microsoft.com/office/drawing/2015/10/21/chartex" xmlns:cx3="http://schemas.microsoft.com/office/drawing/2016/5/9/chartex" xmlns:cx4="http://schemas.microsoft.com/office/drawing/2016/5/10/chartex" xmlns:cx5="http://schemas.microsoft.com/office/drawing/2016/5/11/chartex" xmlns:cx6="http://schemas.microsoft.com/office/drawing/2016/5/12/chartex" xmlns:cx7="http://schemas.microsoft.com/office/drawing/2016/5/13/chartex" xmlns:cx8="http://schemas.microsoft.com/office/drawing/2016/5/14/chartex" xmlns:mc="http://schemas.openxmlformats.org/markup-compatibility/2006" xmlns:aink="http://schemas.microsoft.com/office/drawing/2016/ink" xmlns:am3d="http://schemas.microsoft.com/office/drawing/2017/model3d" xmlns:o="urn:schemas-microsoft-com:office:office" xmlns:r="http://schemas.openxmlformats.org/officeDocument/2006/relationships" xmlns:m="http://schemas.openxmlformats.org/officeDocument/2006/math" xmlns:v="urn:schemas-microsoft-com:vml" xmlns:wp14="http://schemas.microsoft.com/office/word/2010/wordprocessingDrawing" xmlns:wp="http://schemas.openxmlformats.org/drawingml/2006/wordprocessingDrawing" xmlns:w10="urn:schemas-microsoft-com:office:word" xmlns:w="http://schemas.openxmlformats.org/wordprocessingml/2006/main" xmlns:w14="http://schemas.microsoft.com/office/word/2010/wordml" xmlns:w15="http://schemas.microsoft.com/office/word/2012/wordml" xmlns:w16cex="http://schemas.microsoft.com/office/word/2018/wordml/cex" xmlns:w16cid="http://schemas.microsoft.com/office/word/2016/wordml/cid" xmlns:w16="http://schemas.microsoft.com/office/word/2018/wordml" xmlns:w16sdtdh="http://schemas.microsoft.com/office/word/2020/wordml/sdtdatahash" xmlns:w16se="http://schemas.microsoft.com/office/word/2015/wordml/symex" xmlns:wpg="http://schemas.microsoft.com/office/word/2010/wordprocessingGroup" xmlns:wpi="http://schemas.microsoft.com/office/word/2010/wordprocessingInk" xmlns:wne="http://schemas.microsoft.com/office/word/2006/wordml" xmlns:wps="http://schemas.microsoft.com/office/word/2010/wordprocessingShape" mc:Ignorable="w14 w15 w16se w16cid w16 w16cex w16sdtdh wp14">
   <w:body>
-    <w:p/>
+    <w:p>
+      <w:pPr>
+        <w:pStyle w:val="numbering"/>
+        <w:rPr>
+          <w:lang w:val="pl-PL"/>
+        </w:rPr>
+      </w:pPr>
+    </w:p>
+    <w:p>
+      <w:pPr>
+        <w:pStyle w:val="verse"/>
+      </w:pPr>
+      <w:r>
+        <w:rPr>
+          <w:lang w:val="pl-PL"/>
+        </w:rPr>
+        <w:t>1.</w:t>
+      </w:r>
+      <w:r>
+        <w:rPr>
+          <w:rStyle w:val="titleZnak"/>
+        </w:rPr>
+        <w:t>Nasz Pan, poranek</w:t>
+      </w:r>
+      <w:r>
+        <w:rPr>
+          <w:lang w:val="pl-PL"/>
+        </w:rPr>
+        <w:t xml:space="preserve"> naszej modlitwy,</w:t>
+      </w:r>
+      <w:r>
+        <w:rPr>
+          <w:lang w:val="pl-PL"/>
+        </w:rPr>
+        <w:br/>
+      </w:r>
+      <w:r>
+        <w:rPr>
+          <w:lang w:val="pl-PL"/>
+        </w:rPr>
+        <w:t>którego żadna moc nie pochłonie.</w:t>
+      </w:r>
+      <w:r>
+        <w:rPr>
+          <w:lang w:val="pl-PL"/>
+        </w:rPr>
+        <w:br/>
+      </w:r>
+      <w:proofErr w:type="spellStart"/>
+      <w:r>
+        <w:t>Pewne</w:t>
+      </w:r>
+      <w:proofErr w:type="spellEnd"/>
+      <w:r>
+        <w:t xml:space="preserve"> </w:t>
+      </w:r>
+      <w:proofErr w:type="spellStart"/>
+      <w:r>
+        <w:t>zwycięstwo</w:t>
+      </w:r>
+      <w:proofErr w:type="spellEnd"/>
+      <w:r>
+        <w:t xml:space="preserve"> </w:t>
+      </w:r>
+      <w:proofErr w:type="spellStart"/>
+      <w:r>
+        <w:t>niepewnej</w:t>
+      </w:r>
+      <w:proofErr w:type="spellEnd"/>
+      <w:r>
+        <w:t xml:space="preserve"> </w:t>
+      </w:r>
+      <w:proofErr w:type="spellStart"/>
+      <w:r>
+        <w:t>bitwy</w:t>
+      </w:r>
+      <w:proofErr w:type="spellEnd"/>
+      <w:r>
+        <w:t>,</w:t>
+      </w:r>
+      <w:r>
+        <w:br/>
+      </w:r>
+      <w:proofErr w:type="spellStart"/>
+      <w:r>
+        <w:t>jeśli</w:t>
+      </w:r>
+      <w:proofErr w:type="spellEnd"/>
+      <w:r>
+        <w:t xml:space="preserve"> do Niego podniosę dłonie.</w:t>
+      </w:r>
+    </w:p>
+    <w:p>
+      <w:pPr>
+        <w:pStyle w:val="chorus"/>
+      </w:pPr>
+      <w:proofErr w:type="spellStart"/>
+      <w:proofErr w:type="gramStart"/>
+      <w:r>
+        <w:rPr>
+          <w:lang w:val="pl-PL"/>
+        </w:rPr>
+        <w:t>Ref.:Naszych</w:t>
+      </w:r>
+      <w:proofErr w:type="spellEnd"/>
+      <w:proofErr w:type="gramEnd"/>
+      <w:r>
+        <w:rPr>
+          <w:lang w:val="pl-PL"/>
+        </w:rPr>
+        <w:t xml:space="preserve"> nocy zwycięstwem</w:t>
+      </w:r>
+      <w:r>
+        <w:rPr>
+          <w:lang w:val="pl-PL"/>
+        </w:rPr>
+        <w:br/>
+      </w:r>
+      <w:r>
+        <w:rPr>
+          <w:lang w:val="pl-PL"/>
+        </w:rPr>
+        <w:t xml:space="preserve">i </w:t>
+      </w:r>
+      <w:r>
+        <w:rPr>
+          <w:lang w:val="pl-PL"/>
+        </w:rPr>
+        <w:t>porankiem</w:t>
+      </w:r>
+      <w:r>
+        <w:rPr>
+          <w:lang w:val="pl-PL"/>
+        </w:rPr>
+        <w:t xml:space="preserve"> czuwania</w:t>
+      </w:r>
+      <w:r>
+        <w:rPr>
+          <w:lang w:val="pl-PL"/>
+        </w:rPr>
+        <w:br/>
+      </w:r>
+      <w:r>
+        <w:rPr>
+          <w:lang w:val="pl-PL"/>
+        </w:rPr>
+        <w:t>Chrystus Pan, Chrystus Pan, Chrystus Pan.</w:t>
+      </w:r>
+      <w:r>
+        <w:rPr>
+          <w:lang w:val="pl-PL"/>
+        </w:rPr>
+        <w:br/>
+      </w:r>
+      <w:proofErr w:type="spellStart"/>
+      <w:r>
+        <w:t>Naszą</w:t>
+      </w:r>
+      <w:proofErr w:type="spellEnd"/>
+      <w:r>
+        <w:t xml:space="preserve"> </w:t>
+      </w:r>
+      <w:proofErr w:type="spellStart"/>
+      <w:r>
+        <w:t>mocą</w:t>
+      </w:r>
+      <w:proofErr w:type="spellEnd"/>
+      <w:r>
+        <w:t xml:space="preserve"> </w:t>
+      </w:r>
+      <w:proofErr w:type="spellStart"/>
+      <w:r>
+        <w:t>i</w:t>
+      </w:r>
+      <w:proofErr w:type="spellEnd"/>
+      <w:r>
+        <w:t xml:space="preserve"> </w:t>
+      </w:r>
+      <w:proofErr w:type="spellStart"/>
+      <w:r>
+        <w:t>męstwem</w:t>
+      </w:r>
+      <w:proofErr w:type="spellEnd"/>
+      <w:r>
+        <w:br/>
+      </w:r>
+      <w:proofErr w:type="spellStart"/>
+      <w:r>
+        <w:t>Jego</w:t>
+      </w:r>
+      <w:proofErr w:type="spellEnd"/>
+      <w:r>
+        <w:t xml:space="preserve"> </w:t>
+      </w:r>
+      <w:proofErr w:type="spellStart"/>
+      <w:r>
+        <w:t>dzień</w:t>
+      </w:r>
+      <w:proofErr w:type="spellEnd"/>
+      <w:r>
+        <w:t xml:space="preserve"> </w:t>
+      </w:r>
+      <w:proofErr w:type="spellStart"/>
+      <w:r>
+        <w:t>Zmartwychwstania</w:t>
+      </w:r>
+      <w:proofErr w:type="spellEnd"/>
+      <w:r>
+        <w:t>.</w:t>
+      </w:r>
+      <w:r>
+        <w:br/>
+      </w:r>
+      <w:proofErr w:type="spellStart"/>
+      <w:r>
+        <w:t>Chrystus</w:t>
+      </w:r>
+      <w:proofErr w:type="spellEnd"/>
+      <w:r>
+        <w:t xml:space="preserve"> Pan, </w:t>
+      </w:r>
+      <w:proofErr w:type="spellStart"/>
+      <w:r>
+        <w:t>Chrystus</w:t>
+      </w:r>
+      <w:proofErr w:type="spellEnd"/>
+      <w:r>
+        <w:t xml:space="preserve"> Pan, </w:t>
+      </w:r>
+      <w:proofErr w:type="spellStart"/>
+      <w:r>
+        <w:t>Chrystus</w:t>
+      </w:r>
+      <w:proofErr w:type="spellEnd"/>
+      <w:r>
+        <w:t xml:space="preserve"> Pan.</w:t>
+      </w:r>
+    </w:p>
+    <w:p>
+      <w:pPr>
+        <w:pStyle w:val="verse"/>
+        <w:rPr>
+          <w:lang w:val="pl-PL"/>
+        </w:rPr>
+      </w:pPr>
+      <w:r>
+        <w:rPr>
+          <w:lang w:val="pl-PL"/>
+        </w:rPr>
+        <w:t xml:space="preserve">2.Rosa, co skrzy się w świetle </w:t>
+      </w:r>
+      <w:proofErr w:type="spellStart"/>
+      <w:r>
+        <w:rPr>
+          <w:lang w:val="pl-PL"/>
+        </w:rPr>
+        <w:t>radoś</w:t>
+      </w:r>
+      <w:proofErr w:type="spellEnd"/>
+      <w:r>
+        <w:rPr>
+          <w:lang w:val="it-IT"/>
+        </w:rPr>
+        <w:t>ci,</w:t>
+      </w:r>
+      <w:r>
+        <w:rPr>
+          <w:lang w:val="it-IT"/>
+        </w:rPr>
+        <w:br/>
+      </w:r>
+      <w:r>
+        <w:rPr>
+          <w:lang w:val="pl-PL"/>
+        </w:rPr>
+        <w:t xml:space="preserve">miecz, </w:t>
+      </w:r>
+      <w:proofErr w:type="spellStart"/>
+      <w:r>
+        <w:rPr>
+          <w:lang w:val="pl-PL"/>
+        </w:rPr>
+        <w:t>kt</w:t>
+      </w:r>
+      <w:r>
+        <w:rPr>
+          <w:lang w:val="es-ES_tradnl"/>
+        </w:rPr>
+        <w:t>ó</w:t>
+      </w:r>
+      <w:r>
+        <w:rPr>
+          <w:lang w:val="pl-PL"/>
+        </w:rPr>
+        <w:t>ry</w:t>
+      </w:r>
+      <w:proofErr w:type="spellEnd"/>
+      <w:r>
+        <w:rPr>
+          <w:lang w:val="pl-PL"/>
+        </w:rPr>
+        <w:t xml:space="preserve"> błyszcząc, nie rzuca cieni.</w:t>
+      </w:r>
+      <w:r>
+        <w:rPr>
+          <w:lang w:val="pl-PL"/>
+        </w:rPr>
+        <w:br/>
+      </w:r>
+      <w:r>
+        <w:rPr>
+          <w:lang w:val="pl-PL"/>
+        </w:rPr>
+        <w:t xml:space="preserve">Już nie błądzimy w chłodnej </w:t>
+      </w:r>
+      <w:proofErr w:type="spellStart"/>
+      <w:r>
+        <w:rPr>
+          <w:lang w:val="pl-PL"/>
+        </w:rPr>
+        <w:t>ciemnoś</w:t>
+      </w:r>
+      <w:proofErr w:type="spellEnd"/>
+      <w:r>
+        <w:rPr>
+          <w:lang w:val="it-IT"/>
+        </w:rPr>
+        <w:t>ci,</w:t>
+      </w:r>
+      <w:r>
+        <w:rPr>
+          <w:lang w:val="it-IT"/>
+        </w:rPr>
+        <w:br/>
+      </w:r>
+      <w:r>
+        <w:rPr>
+          <w:lang w:val="pl-PL"/>
+        </w:rPr>
+        <w:t>ale żyjemy w świetle nadziei.</w:t>
+      </w:r>
+    </w:p>
+    <w:p>
+      <w:pPr>
+        <w:pStyle w:val="numbering"/>
+        <w:rPr>
+          <w:lang w:val="pl-PL"/>
+        </w:rPr>
+      </w:pPr>
+    </w:p>
+    <w:p>
+      <w:pPr>
+        <w:pStyle w:val="verse"/>
+        <w:rPr>
+          <w:lang w:val="pl-PL"/>
+        </w:rPr>
+      </w:pPr>
+      <w:r>
+        <w:rPr>
+          <w:lang w:val="pl-PL"/>
+        </w:rPr>
+        <w:t xml:space="preserve">1. </w:t>
+      </w:r>
+      <w:r>
+        <w:rPr>
+          <w:rStyle w:val="titleZnak"/>
+        </w:rPr>
+        <w:t>Kimże jestem</w:t>
+      </w:r>
+      <w:r>
+        <w:rPr>
+          <w:lang w:val="pl-PL"/>
+        </w:rPr>
+        <w:t>,</w:t>
+      </w:r>
+      <w:r>
+        <w:rPr>
+          <w:lang w:val="pl-PL"/>
+        </w:rPr>
+        <w:br/>
+      </w:r>
+      <w:r>
+        <w:rPr>
+          <w:lang w:val="pl-PL"/>
+        </w:rPr>
+        <w:t>by nieba Kr</w:t>
+      </w:r>
+      <w:proofErr w:type="spellStart"/>
+      <w:r>
+        <w:rPr>
+          <w:lang w:val="es-ES_tradnl"/>
+        </w:rPr>
+        <w:t>ó</w:t>
+      </w:r>
+      <w:proofErr w:type="spellEnd"/>
+      <w:r>
+        <w:rPr>
+          <w:lang w:val="pl-PL"/>
+        </w:rPr>
+        <w:t>l chciał przyjąć mnie.</w:t>
+      </w:r>
+      <w:r>
+        <w:rPr>
+          <w:lang w:val="pl-PL"/>
+        </w:rPr>
+        <w:br/>
+      </w:r>
+      <w:r>
+        <w:rPr>
+          <w:lang w:val="pl-PL"/>
+        </w:rPr>
+        <w:t>Dzięki Niemu dziś jestem tu,</w:t>
+      </w:r>
+      <w:r>
+        <w:rPr>
+          <w:lang w:val="pl-PL"/>
+        </w:rPr>
+        <w:br/>
+      </w:r>
+      <w:r>
+        <w:rPr>
+          <w:lang w:val="pl-PL"/>
+        </w:rPr>
+        <w:t>On pokochał mnie. On pokochał mnie</w:t>
+      </w:r>
+    </w:p>
+    <w:p>
+      <w:pPr>
+        <w:pStyle w:val="chorus"/>
+        <w:rPr>
+          <w:lang w:val="pl-PL"/>
+        </w:rPr>
+      </w:pPr>
+      <w:r>
+        <w:rPr>
+          <w:lang w:val="pl-PL"/>
+        </w:rPr>
+        <w:t>Ref.: Kto zaufa Ci, może wolnym być</w:t>
+      </w:r>
+      <w:r>
+        <w:rPr>
+          <w:lang w:val="pl-PL"/>
+        </w:rPr>
+        <w:br/>
+      </w:r>
+      <w:r>
+        <w:rPr>
+          <w:lang w:val="pl-PL"/>
+        </w:rPr>
+        <w:t>Jestem dzieckiem Twym, ufam Ci</w:t>
+      </w:r>
+    </w:p>
+    <w:p>
+      <w:pPr>
+        <w:pStyle w:val="verse"/>
+        <w:rPr>
+          <w:lang w:val="pl-PL"/>
+        </w:rPr>
+      </w:pPr>
+      <w:r>
+        <w:rPr>
+          <w:lang w:val="pl-PL"/>
+        </w:rPr>
+        <w:t>2. Łaską swą On odkupił mnie,</w:t>
+      </w:r>
+      <w:r>
+        <w:rPr>
+          <w:lang w:val="pl-PL"/>
+        </w:rPr>
+        <w:br/>
+      </w:r>
+      <w:r>
+        <w:rPr>
+          <w:lang w:val="pl-PL"/>
+        </w:rPr>
+        <w:t>w Nim wolność mam.</w:t>
+      </w:r>
+      <w:r>
+        <w:rPr>
+          <w:lang w:val="pl-PL"/>
+        </w:rPr>
+        <w:br/>
+      </w:r>
+      <w:r>
+        <w:rPr>
+          <w:lang w:val="pl-PL"/>
+        </w:rPr>
+        <w:t>Kiedy więził mnie strach i grzech, Jezus za mnie zmarł. Tak, On za mnie zmarł</w:t>
+      </w:r>
+    </w:p>
+    <w:p>
+      <w:pPr>
+        <w:pStyle w:val="chorus"/>
+        <w:rPr>
+          <w:lang w:val="pl-PL"/>
+        </w:rPr>
+      </w:pPr>
+      <w:r>
+        <w:rPr>
+          <w:lang w:val="pl-PL"/>
+        </w:rPr>
+        <w:t>Ref.: Kto zaufa Ci, może wolnym być</w:t>
+      </w:r>
+      <w:r>
+        <w:rPr>
+          <w:lang w:val="pl-PL"/>
+        </w:rPr>
+        <w:br/>
+      </w:r>
+      <w:r>
+        <w:rPr>
+          <w:lang w:val="pl-PL"/>
+        </w:rPr>
+        <w:t>Jestem dzieckiem Twym, ufam Ci</w:t>
+      </w:r>
+      <w:r>
+        <w:rPr>
+          <w:lang w:val="pl-PL"/>
+        </w:rPr>
+        <w:br/>
+      </w:r>
+      <w:r>
+        <w:rPr>
+          <w:lang w:val="pl-PL"/>
+        </w:rPr>
+        <w:t>Swego domu drzwi, otworzyłeś mi</w:t>
+      </w:r>
+      <w:r>
+        <w:rPr>
+          <w:lang w:val="pl-PL"/>
+        </w:rPr>
+        <w:br/>
+      </w:r>
+      <w:r>
+        <w:rPr>
+          <w:lang w:val="pl-PL"/>
+        </w:rPr>
+        <w:t>Jestem dzieckiem Twym, ufam Ci</w:t>
+      </w:r>
+    </w:p>
+    <w:p>
+      <w:pPr>
+        <w:pStyle w:val="verse"/>
+        <w:rPr>
+          <w:lang w:val="pl-PL"/>
+        </w:rPr>
+      </w:pPr>
+      <w:r>
+        <w:rPr>
+          <w:lang w:val="pl-PL"/>
+        </w:rPr>
+        <w:t>3. Ty mnie kochasz, nie opuszczasz</w:t>
+      </w:r>
+      <w:r>
+        <w:rPr>
+          <w:lang w:val="pl-PL"/>
+        </w:rPr>
+        <w:br/>
+      </w:r>
+      <w:r>
+        <w:rPr>
+          <w:lang w:val="pl-PL"/>
+        </w:rPr>
+        <w:t>Nazwałeś mnie dzieckiem swym</w:t>
+      </w:r>
+      <w:r>
+        <w:rPr>
+          <w:lang w:val="pl-PL"/>
+        </w:rPr>
+        <w:br/>
+      </w:r>
+      <w:r>
+        <w:rPr>
+          <w:lang w:val="pl-PL"/>
+        </w:rPr>
+        <w:t>Jesteś ze mną, Tobie ufam</w:t>
+      </w:r>
+      <w:r>
+        <w:rPr>
+          <w:lang w:val="pl-PL"/>
+        </w:rPr>
+        <w:br/>
+      </w:r>
+      <w:r>
+        <w:rPr>
+          <w:lang w:val="pl-PL"/>
+        </w:rPr>
+        <w:t>Nazwałeś mnie dzieckiem swym (x2)</w:t>
+      </w:r>
+    </w:p>
+    <w:p>
+      <w:pPr>
+        <w:pStyle w:val="verse"/>
+        <w:rPr>
+          <w:lang w:val="pl-PL"/>
+        </w:rPr>
+      </w:pPr>
+    </w:p>
     <w:sectPr>
-      <w:pgSz w:w="15840" w:h="12240" w:orient="landscape"/>
-      <w:pgMar w:top="720" w:right="720" w:bottom="720" w:left="720" w:header="720" w:footer="720" w:gutter="0"/>
+      <w:pgSz w:w="16838" w:h="11906" w:orient="landscape" w:code="9"/>
+      <w:pgMar w:top="357" w:right="357" w:bottom="357" w:left="357" w:header="720" w:footer="720" w:gutter="0"/>
       <w:cols w:num="4" w:space="720"/>
       <w:docGrid w:linePitch="360"/>
     </w:sectPr>
@@ -22,7 +619,7 @@
     <w:lvl w:ilvl="0" w:tplc="D7C42D82">
       <w:start w:val="1"/>
       <w:numFmt w:val="decimal"/>
-      <w:pStyle w:val="title"/>
+      <w:pStyle w:val="numbering"/>
       <w:lvlText w:val="%1."/>
       <w:lvlJc w:val="left"/>
       <w:pPr>
@@ -126,7 +723,7 @@
     </w:pPrDefault>
   </w:docDefaults>
   <w:latentStyles w:defLockedState="0" w:defUIPriority="99" w:defSemiHidden="0" w:defUnhideWhenUsed="0" w:defQFormat="0" w:count="376">
-    <w:lsdException w:name="Normal" w:uiPriority="0" w:qFormat="1"/>
+    <w:lsdException w:name="Normal" w:uiPriority="0"/>
     <w:lsdException w:name="heading 1" w:uiPriority="9" w:qFormat="1"/>
     <w:lsdException w:name="heading 2" w:semiHidden="1" w:uiPriority="9" w:unhideWhenUsed="1" w:qFormat="1"/>
     <w:lsdException w:name="heading 3" w:semiHidden="1" w:uiPriority="9" w:unhideWhenUsed="1" w:qFormat="1"/>
@@ -503,17 +1100,15 @@
     <w:lsdException w:name="Unresolved Mention" w:semiHidden="1" w:unhideWhenUsed="1"/>
     <w:lsdException w:name="Smart Link" w:semiHidden="1" w:unhideWhenUsed="1"/>
   </w:latentStyles>
-  <w:style w:type="paragraph" w:default="1" w:styleId="Normal">
+  <w:style w:type="paragraph" w:default="1" w:styleId="Normalny">
     <w:name w:val="Normal"/>
-    <w:qFormat/>
-  </w:style>
-  <w:style w:type="character" w:default="1" w:styleId="DefaultParagraphFont">
+  </w:style>
+  <w:style w:type="character" w:default="1" w:styleId="Domylnaczcionkaakapitu">
     <w:name w:val="Default Paragraph Font"/>
     <w:uiPriority w:val="1"/>
-    <w:semiHidden/>
     <w:unhideWhenUsed/>
   </w:style>
-  <w:style w:type="table" w:default="1" w:styleId="TableNormal">
+  <w:style w:type="table" w:default="1" w:styleId="Standardowy">
     <w:name w:val="Normal Table"/>
     <w:uiPriority w:val="99"/>
     <w:semiHidden/>
@@ -528,65 +1123,77 @@
       </w:tblCellMar>
     </w:tblPr>
   </w:style>
-  <w:style w:type="numbering" w:default="1" w:styleId="NoList">
+  <w:style w:type="numbering" w:default="1" w:styleId="Bezlisty">
     <w:name w:val="No List"/>
     <w:uiPriority w:val="99"/>
     <w:semiHidden/>
     <w:unhideWhenUsed/>
   </w:style>
-  <w:style w:type="paragraph" w:customStyle="1" w:styleId="title">
-    <w:name w:val="title"/>
+  <w:style w:type="paragraph" w:customStyle="1" w:styleId="numbering">
+    <w:name w:val="numbering"/>
     <w:basedOn w:val="flyer-base"/>
     <w:next w:val="verse"/>
-    <w:link w:val="titleChar"/>
+    <w:link w:val="numberingZnak"/>
     <w:qFormat/>
-    <w:rsid w:val="00D00DCB"/>
+    <w:rsid w:val="00A03ADC"/>
     <w:pPr>
       <w:numPr>
         <w:numId w:val="1"/>
       </w:numPr>
+      <w:spacing w:before="60"/>
+      <w:ind w:left="357" w:hanging="357"/>
     </w:pPr>
     <w:rPr>
       <w:b/>
-      <w:u w:val="single"/>
+      <w:sz w:val="24"/>
     </w:rPr>
   </w:style>
   <w:style w:type="paragraph" w:customStyle="1" w:styleId="verse">
     <w:name w:val="verse"/>
     <w:basedOn w:val="flyer-base"/>
     <w:link w:val="verseChar"/>
+    <w:autoRedefine/>
     <w:qFormat/>
-    <w:rsid w:val="00532E0F"/>
-  </w:style>
-  <w:style w:type="character" w:customStyle="1" w:styleId="titleChar">
-    <w:name w:val="title Char"/>
-    <w:basedOn w:val="DefaultParagraphFont"/>
-    <w:link w:val="title"/>
-    <w:rsid w:val="00D00DCB"/>
+    <w:rsid w:val="00A03ADC"/>
+  </w:style>
+  <w:style w:type="character" w:customStyle="1" w:styleId="numberingZnak">
+    <w:name w:val="numbering Znak"/>
+    <w:basedOn w:val="Domylnaczcionkaakapitu"/>
+    <w:link w:val="numbering"/>
+    <w:rsid w:val="00A03ADC"/>
     <w:rPr>
+      <w:rFonts w:ascii="Source Sans Pro" w:hAnsi="Source Sans Pro"/>
       <w:b/>
-      <w:u w:val="single"/>
+      <w:sz w:val="24"/>
     </w:rPr>
   </w:style>
   <w:style w:type="paragraph" w:customStyle="1" w:styleId="chorus">
     <w:name w:val="chorus"/>
-    <w:basedOn w:val="Normal"/>
+    <w:basedOn w:val="Normalny"/>
     <w:next w:val="verse"/>
     <w:link w:val="chorusChar"/>
+    <w:autoRedefine/>
     <w:qFormat/>
-    <w:rsid w:val="00532E0F"/>
+    <w:rsid w:val="00A03ADC"/>
+    <w:pPr>
+      <w:spacing w:after="0" w:line="220" w:lineRule="exact"/>
+      <w:ind w:left="227"/>
+    </w:pPr>
     <w:rPr>
+      <w:rFonts w:ascii="Source Sans Pro" w:hAnsi="Source Sans Pro"/>
       <w:i/>
+      <w:sz w:val="20"/>
     </w:rPr>
   </w:style>
   <w:style w:type="character" w:customStyle="1" w:styleId="verseChar">
     <w:name w:val="verse Char"/>
-    <w:basedOn w:val="titleChar"/>
+    <w:basedOn w:val="numberingZnak"/>
     <w:link w:val="verse"/>
-    <w:rsid w:val="00532E0F"/>
+    <w:rsid w:val="00A03ADC"/>
     <w:rPr>
-      <w:b/>
-      <w:u w:val="single"/>
+      <w:rFonts w:ascii="Source Sans Pro" w:hAnsi="Source Sans Pro"/>
+      <w:b w:val="0"/>
+      <w:sz w:val="20"/>
     </w:rPr>
   </w:style>
   <w:style w:type="paragraph" w:customStyle="1" w:styleId="flyer-base">
@@ -594,33 +1201,134 @@
     <w:basedOn w:val="chorus"/>
     <w:link w:val="flyer-baseChar"/>
     <w:qFormat/>
-    <w:rsid w:val="00394FE8"/>
+    <w:rsid w:val="00A03ADC"/>
+    <w:pPr>
+      <w:keepLines/>
+      <w:ind w:left="0"/>
+    </w:pPr>
     <w:rPr>
       <w:i w:val="0"/>
-      <w:sz w:val="20"/>
     </w:rPr>
   </w:style>
   <w:style w:type="character" w:customStyle="1" w:styleId="chorusChar">
     <w:name w:val="chorus Char"/>
     <w:basedOn w:val="verseChar"/>
     <w:link w:val="chorus"/>
-    <w:rsid w:val="00532E0F"/>
+    <w:rsid w:val="00A03ADC"/>
     <w:rPr>
+      <w:rFonts w:ascii="Source Sans Pro" w:hAnsi="Source Sans Pro"/>
       <w:b w:val="0"/>
       <w:i/>
-      <w:u w:val="single"/>
+      <w:sz w:val="20"/>
     </w:rPr>
   </w:style>
   <w:style w:type="character" w:customStyle="1" w:styleId="flyer-baseChar">
     <w:name w:val="flyer-base Char"/>
     <w:basedOn w:val="chorusChar"/>
     <w:link w:val="flyer-base"/>
-    <w:rsid w:val="00394FE8"/>
+    <w:rsid w:val="00A03ADC"/>
     <w:rPr>
+      <w:rFonts w:ascii="Source Sans Pro" w:hAnsi="Source Sans Pro"/>
       <w:b w:val="0"/>
       <w:i w:val="0"/>
       <w:sz w:val="20"/>
-      <w:u w:val="single"/>
+    </w:rPr>
+  </w:style>
+  <w:style w:type="paragraph" w:customStyle="1" w:styleId="title">
+    <w:name w:val="title"/>
+    <w:basedOn w:val="verse"/>
+    <w:link w:val="titleZnak"/>
+    <w:qFormat/>
+    <w:rsid w:val="00D269F2"/>
+    <w:rPr>
+      <w:b/>
+      <w:lang w:val="pl-PL"/>
+    </w:rPr>
+  </w:style>
+  <w:style w:type="paragraph" w:customStyle="1" w:styleId="Tre">
+    <w:name w:val="Treść"/>
+    <w:rsid w:val="00406958"/>
+    <w:pPr>
+      <w:pBdr>
+        <w:top w:val="nil"/>
+        <w:left w:val="nil"/>
+        <w:bottom w:val="nil"/>
+        <w:right w:val="nil"/>
+        <w:between w:val="nil"/>
+        <w:bar w:val="nil"/>
+      </w:pBdr>
+      <w:spacing w:after="0" w:line="192" w:lineRule="auto"/>
+    </w:pPr>
+    <w:rPr>
+      <w:rFonts w:ascii="Source Sans Pro" w:eastAsia="Arial Unicode MS" w:hAnsi="Source Sans Pro" w:cs="Arial Unicode MS"/>
+      <w:color w:val="000000"/>
+      <w:sz w:val="20"/>
+      <w:szCs w:val="20"/>
+      <w:bdr w:val="nil"/>
+      <w14:textOutline w14:w="0" w14:cap="flat" w14:cmpd="sng" w14:algn="ctr">
+        <w14:noFill/>
+        <w14:prstDash w14:val="solid"/>
+        <w14:bevel/>
+      </w14:textOutline>
+    </w:rPr>
+  </w:style>
+  <w:style w:type="character" w:customStyle="1" w:styleId="titleZnak">
+    <w:name w:val="title Znak"/>
+    <w:basedOn w:val="verseChar"/>
+    <w:link w:val="title"/>
+    <w:rsid w:val="00977BE0"/>
+    <w:rPr>
+      <w:rFonts w:ascii="Source Sans Pro" w:hAnsi="Source Sans Pro"/>
+      <w:b/>
+      <w:sz w:val="20"/>
+      <w:lang w:val="pl-PL"/>
+    </w:rPr>
+  </w:style>
+  <w:style w:type="paragraph" w:customStyle="1" w:styleId="Refrenwcity">
+    <w:name w:val="Refren wcięty"/>
+    <w:rsid w:val="00406958"/>
+    <w:pPr>
+      <w:pBdr>
+        <w:top w:val="nil"/>
+        <w:left w:val="nil"/>
+        <w:bottom w:val="nil"/>
+        <w:right w:val="nil"/>
+        <w:between w:val="nil"/>
+        <w:bar w:val="nil"/>
+      </w:pBdr>
+      <w:spacing w:after="0" w:line="192" w:lineRule="auto"/>
+      <w:ind w:left="207"/>
+    </w:pPr>
+    <w:rPr>
+      <w:rFonts w:ascii="Source Sans Pro" w:eastAsia="Arial Unicode MS" w:hAnsi="Source Sans Pro" w:cs="Arial Unicode MS"/>
+      <w:i/>
+      <w:iCs/>
+      <w:color w:val="000000"/>
+      <w:sz w:val="20"/>
+      <w:szCs w:val="20"/>
+      <w:bdr w:val="nil"/>
+      <w14:textOutline w14:w="0" w14:cap="flat" w14:cmpd="sng" w14:algn="ctr">
+        <w14:noFill/>
+        <w14:prstDash w14:val="solid"/>
+        <w14:bevel/>
+      </w14:textOutline>
+    </w:rPr>
+  </w:style>
+  <w:style w:type="paragraph" w:customStyle="1" w:styleId="Styl1">
+    <w:name w:val="Styl1"/>
+    <w:basedOn w:val="verse"/>
+    <w:link w:val="Styl1Znak"/>
+    <w:rsid w:val="00977BE0"/>
+  </w:style>
+  <w:style w:type="character" w:customStyle="1" w:styleId="Styl1Znak">
+    <w:name w:val="Styl1 Znak"/>
+    <w:basedOn w:val="verseChar"/>
+    <w:link w:val="Styl1"/>
+    <w:rsid w:val="00977BE0"/>
+    <w:rPr>
+      <w:rFonts w:ascii="Source Sans Pro" w:hAnsi="Source Sans Pro"/>
+      <w:b w:val="0"/>
+      <w:sz w:val="20"/>
     </w:rPr>
   </w:style>
 </w:styles>

</xml_diff>